<commit_message>
Se arregla bug de incidencia plantilla y campo modulo boton archivo
</commit_message>
<xml_diff>
--- a/src/main/plantillaDocumentos/BRM ICE NUEVA/BRM_ICE_NUEVO.docx
+++ b/src/main/plantillaDocumentos/BRM ICE NUEVA/BRM_ICE_NUEVO.docx
@@ -5318,106 +5318,6 @@
               <w:widowControl w:val="false"/>
               <w:suppressAutoHyphens w:val="true"/>
               <w:spacing w:lineRule="auto" w:line="240" w:before="120" w:after="0"/>
-              <w:jc w:val="both"/>
-              <w:rPr>
-                <w:sz w:val="16"/>
-                <w:szCs w:val="16"/>
-              </w:rPr>
-            </w:pPr>
-            <w:r>
-              <w:rPr>
-                <w:b/>
-                <w:bCs/>
-                <w:kern w:val="0"/>
-                <w:sz w:val="16"/>
-                <w:szCs w:val="16"/>
-                <w:lang w:val="es-CR" w:bidi="ar-SA"/>
-              </w:rPr>
-              <w:t>Ordenado en la p</w:t>
-            </w:r>
-            <w:r>
-              <w:rPr>
-                <w:b/>
-                <w:bCs/>
-                <w:kern w:val="0"/>
-                <w:sz w:val="16"/>
-                <w:szCs w:val="16"/>
-                <w:lang w:val="es-MX" w:bidi="ar-SA"/>
-              </w:rPr>
-              <w:t xml:space="preserve">ágina </w:t>
-            </w:r>
-            <w:r>
-              <w:rPr>
-                <w:b/>
-                <w:bCs/>
-                <w:kern w:val="0"/>
-                <w:sz w:val="16"/>
-                <w:szCs w:val="16"/>
-                <w:lang w:val="es-CR" w:bidi="ar-SA"/>
-              </w:rPr>
-              <w:t xml:space="preserve">principal?: </w:t>
-            </w:r>
-            <w:r>
-              <w:rPr>
-                <w:kern w:val="0"/>
-                <w:sz w:val="16"/>
-                <w:szCs w:val="16"/>
-                <w:lang w:val="es-CR" w:bidi="ar-SA"/>
-              </w:rPr>
-              <w:t>${(</w:t>
-            </w:r>
-            <w:r>
-              <w:rPr>
-                <w:kern w:val="0"/>
-                <w:sz w:val="16"/>
-                <w:szCs w:val="16"/>
-                <w:lang w:val="es-CR" w:bidi="ar-SA"/>
-              </w:rPr>
-              <w:t>d</w:t>
-            </w:r>
-            <w:r>
-              <w:rPr>
-                <w:kern w:val="0"/>
-                <w:sz w:val="16"/>
-                <w:szCs w:val="16"/>
-                <w:lang w:val="en-US" w:bidi="ar-SA"/>
-              </w:rPr>
-              <w:t>etailName</w:t>
-            </w:r>
-            <w:r>
-              <w:rPr>
-                <w:kern w:val="0"/>
-                <w:sz w:val="16"/>
-                <w:szCs w:val="16"/>
-                <w:lang w:val="es-CR" w:bidi="ar-SA"/>
-              </w:rPr>
-              <w:t xml:space="preserve"> != null) ? </w:t>
-            </w:r>
-            <w:r>
-              <w:rPr>
-                <w:kern w:val="0"/>
-                <w:sz w:val="16"/>
-                <w:szCs w:val="16"/>
-                <w:lang w:val="en-US" w:bidi="ar-SA"/>
-              </w:rPr>
-              <w:t>detailName</w:t>
-            </w:r>
-            <w:r>
-              <w:rPr>
-                <w:kern w:val="0"/>
-                <w:sz w:val="16"/>
-                <w:szCs w:val="16"/>
-                <w:lang w:val="es-CR" w:bidi="ar-SA"/>
-              </w:rPr>
-              <w:t xml:space="preserve"> : "NA"}</w:t>
-            </w:r>
-          </w:p>
-          <w:p>
-            <w:pPr>
-              <w:pStyle w:val="Normal"/>
-              <w:widowControl w:val="false"/>
-              <w:suppressAutoHyphens w:val="true"/>
-              <w:spacing w:lineRule="auto" w:line="240" w:before="120" w:after="0"/>
               <w:jc w:val="center"/>
               <w:rPr>
                 <w:sz w:val="16"/>
@@ -6356,6 +6256,8 @@
             </w:pPr>
             <w:r>
               <w:rPr>
+                <w:b/>
+                <w:bCs/>
                 <w:kern w:val="0"/>
                 <w:sz w:val="16"/>
                 <w:szCs w:val="16"/>
@@ -6366,6 +6268,8 @@
             <w:r>
               <w:rPr>
                 <w:rFonts w:eastAsia="Calibri" w:cs="" w:cstheme="minorBidi" w:eastAsiaTheme="minorHAnsi"/>
+                <w:b/>
+                <w:bCs/>
                 <w:color w:val="auto"/>
                 <w:kern w:val="0"/>
                 <w:sz w:val="16"/>
@@ -6376,12 +6280,23 @@
             </w:r>
             <w:r>
               <w:rPr>
+                <w:b/>
+                <w:bCs/>
                 <w:kern w:val="0"/>
                 <w:sz w:val="16"/>
                 <w:szCs w:val="16"/>
                 <w:lang w:val="es-CR" w:bidi="ar-SA"/>
               </w:rPr>
-              <w:t>dulo:${module}</w:t>
+              <w:t>dulo</w:t>
+            </w:r>
+            <w:r>
+              <w:rPr>
+                <w:kern w:val="0"/>
+                <w:sz w:val="16"/>
+                <w:szCs w:val="16"/>
+                <w:lang w:val="es-CR" w:bidi="ar-SA"/>
+              </w:rPr>
+              <w:t>:${module}</w:t>
             </w:r>
           </w:p>
           <w:p>

</xml_diff>